<commit_message>
Poprawa dokumentacji i sprawozdania.
</commit_message>
<xml_diff>
--- a/Sprawozdanie Projektowe.docx
+++ b/Sprawozdanie Projektowe.docx
@@ -1,6 +1,6 @@
 
 <file path=word/document.xml><?xml version="1.0" encoding="utf-8"?>
-<w:document xmlns:wpc="http://schemas.microsoft.com/office/word/2010/wordprocessingCanvas" xmlns:cx="http://schemas.microsoft.com/office/drawing/2014/chartex" xmlns:cx1="http://schemas.microsoft.com/office/drawing/2015/9/8/chartex" xmlns:cx2="http://schemas.microsoft.com/office/drawing/2015/10/21/chartex" xmlns:cx3="http://schemas.microsoft.com/office/drawing/2016/5/9/chartex" xmlns:cx4="http://schemas.microsoft.com/office/drawing/2016/5/10/chartex" xmlns:cx5="http://schemas.microsoft.com/office/drawing/2016/5/11/chartex" xmlns:cx6="http://schemas.microsoft.com/office/drawing/2016/5/12/chartex" xmlns:cx7="http://schemas.microsoft.com/office/drawing/2016/5/13/chartex" xmlns:cx8="http://schemas.microsoft.com/office/drawing/2016/5/14/chartex" xmlns:mc="http://schemas.openxmlformats.org/markup-compatibility/2006" xmlns:aink="http://schemas.microsoft.com/office/drawing/2016/ink" xmlns:am3d="http://schemas.microsoft.com/office/drawing/2017/model3d" xmlns:o="urn:schemas-microsoft-com:office:office" xmlns:r="http://schemas.openxmlformats.org/officeDocument/2006/relationships" xmlns:m="http://schemas.openxmlformats.org/officeDocument/2006/math" xmlns:v="urn:schemas-microsoft-com:vml" xmlns:wp14="http://schemas.microsoft.com/office/word/2010/wordprocessingDrawing" xmlns:wp="http://schemas.openxmlformats.org/drawingml/2006/wordprocessingDrawing" xmlns:w10="urn:schemas-microsoft-com:office:word" xmlns:w="http://schemas.openxmlformats.org/wordprocessingml/2006/main" xmlns:w14="http://schemas.microsoft.com/office/word/2010/wordml" xmlns:w15="http://schemas.microsoft.com/office/word/2012/wordml" xmlns:w16cex="http://schemas.microsoft.com/office/word/2018/wordml/cex" xmlns:w16cid="http://schemas.microsoft.com/office/word/2016/wordml/cid" xmlns:w16="http://schemas.microsoft.com/office/word/2018/wordml" xmlns:w16sdtdh="http://schemas.microsoft.com/office/word/2020/wordml/sdtdatahash" xmlns:w16se="http://schemas.microsoft.com/office/word/2015/wordml/symex" xmlns:wpg="http://schemas.microsoft.com/office/word/2010/wordprocessingGroup" xmlns:wpi="http://schemas.microsoft.com/office/word/2010/wordprocessingInk" xmlns:wne="http://schemas.microsoft.com/office/word/2006/wordml" xmlns:wps="http://schemas.microsoft.com/office/word/2010/wordprocessingShape" mc:Ignorable="w14 w15 w16se w16cid w16 w16cex w16sdtdh wp14">
+<w:document xmlns:wpc="http://schemas.microsoft.com/office/word/2010/wordprocessingCanvas" xmlns:cx="http://schemas.microsoft.com/office/drawing/2014/chartex" xmlns:cx1="http://schemas.microsoft.com/office/drawing/2015/9/8/chartex" xmlns:cx2="http://schemas.microsoft.com/office/drawing/2015/10/21/chartex" xmlns:cx3="http://schemas.microsoft.com/office/drawing/2016/5/9/chartex" xmlns:cx4="http://schemas.microsoft.com/office/drawing/2016/5/10/chartex" xmlns:cx5="http://schemas.microsoft.com/office/drawing/2016/5/11/chartex" xmlns:cx6="http://schemas.microsoft.com/office/drawing/2016/5/12/chartex" xmlns:cx7="http://schemas.microsoft.com/office/drawing/2016/5/13/chartex" xmlns:cx8="http://schemas.microsoft.com/office/drawing/2016/5/14/chartex" xmlns:mc="http://schemas.openxmlformats.org/markup-compatibility/2006" xmlns:aink="http://schemas.microsoft.com/office/drawing/2016/ink" xmlns:am3d="http://schemas.microsoft.com/office/drawing/2017/model3d" xmlns:o="urn:schemas-microsoft-com:office:office" xmlns:r="http://schemas.openxmlformats.org/officeDocument/2006/relationships" xmlns:m="http://schemas.openxmlformats.org/officeDocument/2006/math" xmlns:v="urn:schemas-microsoft-com:vml" xmlns:wp14="http://schemas.microsoft.com/office/word/2010/wordprocessingDrawing" xmlns:wp="http://schemas.openxmlformats.org/drawingml/2006/wordprocessingDrawing" xmlns:w10="urn:schemas-microsoft-com:office:word" xmlns:w="http://schemas.openxmlformats.org/wordprocessingml/2006/main" xmlns:w14="http://schemas.microsoft.com/office/word/2010/wordml" xmlns:w15="http://schemas.microsoft.com/office/word/2012/wordml" xmlns:w16cex="http://schemas.microsoft.com/office/word/2018/wordml/cex" xmlns:w16cid="http://schemas.microsoft.com/office/word/2016/wordml/cid" xmlns:w16="http://schemas.microsoft.com/office/word/2018/wordml" xmlns:w16se="http://schemas.microsoft.com/office/word/2015/wordml/symex" xmlns:wpg="http://schemas.microsoft.com/office/word/2010/wordprocessingGroup" xmlns:wpi="http://schemas.microsoft.com/office/word/2010/wordprocessingInk" xmlns:wne="http://schemas.microsoft.com/office/word/2006/wordml" xmlns:wps="http://schemas.microsoft.com/office/word/2010/wordprocessingShape" mc:Ignorable="w14 w15 w16se w16cid w16 w16cex wp14">
   <w:body>
     <w:p>
       <w:pPr>
@@ -908,7 +908,27 @@
           <w:sz w:val="28"/>
           <w:szCs w:val="28"/>
         </w:rPr>
-        <w:t>Bonusy w postaci Combo ,które zwiększa w czasie trwania nabijane punkty za trafienia i zniszczenia.</w:t>
+        <w:t xml:space="preserve">Bonusy w postaci Combo ,które zwiększa w czasie trwania </w:t>
+      </w:r>
+      <w:r>
+        <w:rPr>
+          <w:rFonts w:ascii="Comic Sans MS" w:hAnsi="Comic Sans MS" w:cstheme="majorHAnsi"/>
+          <w:b/>
+          <w:bCs/>
+          <w:sz w:val="28"/>
+          <w:szCs w:val="28"/>
+        </w:rPr>
+        <w:t>uzyskiwane</w:t>
+      </w:r>
+      <w:r>
+        <w:rPr>
+          <w:rFonts w:ascii="Comic Sans MS" w:hAnsi="Comic Sans MS" w:cstheme="majorHAnsi"/>
+          <w:b/>
+          <w:bCs/>
+          <w:sz w:val="28"/>
+          <w:szCs w:val="28"/>
+        </w:rPr>
+        <w:t xml:space="preserve"> punkty za trafienia i zniszczenia.</w:t>
       </w:r>
     </w:p>
     <w:p>
@@ -935,6 +955,16 @@
           <w:szCs w:val="28"/>
         </w:rPr>
         <w:t>Możliwość zapisu i odczytu wyników najlepszych graczy</w:t>
+      </w:r>
+      <w:r>
+        <w:rPr>
+          <w:rFonts w:ascii="Comic Sans MS" w:hAnsi="Comic Sans MS"/>
+          <w:b/>
+          <w:bCs/>
+          <w:sz w:val="28"/>
+          <w:szCs w:val="28"/>
+        </w:rPr>
+        <w:t xml:space="preserve"> oraz ustawień z plików .txt</w:t>
       </w:r>
       <w:r>
         <w:rPr>
@@ -1148,18 +1178,8 @@
           <w:sz w:val="28"/>
           <w:szCs w:val="28"/>
         </w:rPr>
-        <w:t xml:space="preserve">Ewentualnie można też stworzyć projekt w dowolnym IDE poprzez Gradle i przekopiować cały folder </w:t>
-      </w:r>
-      <w:r>
-        <w:rPr>
-          <w:rFonts w:ascii="Comic Sans MS" w:hAnsi="Comic Sans MS" w:cstheme="majorHAnsi"/>
-          <w:b/>
-          <w:bCs/>
-          <w:sz w:val="28"/>
-          <w:szCs w:val="28"/>
-        </w:rPr>
         <w:lastRenderedPageBreak/>
-        <w:t>projektu z plikami źródłowymi, assetami , ustawieniami Gradle itd. do właściwego folderu nowego projektu i skompilowanie go.</w:t>
+        <w:t>Ewentualnie można też stworzyć projekt w dowolnym IDE poprzez Gradle i przekopiować cały folder projektu z plikami źródłowymi, assetami , ustawieniami Gradle itd. do właściwego folderu nowego projektu i skompilowanie go.</w:t>
       </w:r>
     </w:p>
     <w:p>
@@ -2011,65 +2031,6 @@
           <w:sz w:val="28"/>
           <w:szCs w:val="28"/>
         </w:rPr>
-        <w:t>Public void</w:t>
-      </w:r>
-      <w:r>
-        <w:rPr>
-          <w:rFonts w:ascii="Comic Sans MS" w:hAnsi="Comic Sans MS" w:cstheme="majorHAnsi"/>
-          <w:b/>
-          <w:bCs/>
-          <w:color w:val="7030A0"/>
-          <w:sz w:val="28"/>
-          <w:szCs w:val="28"/>
-        </w:rPr>
-        <w:t xml:space="preserve"> </w:t>
-      </w:r>
-      <w:r>
-        <w:rPr>
-          <w:rFonts w:ascii="Comic Sans MS" w:hAnsi="Comic Sans MS" w:cstheme="majorHAnsi"/>
-          <w:b/>
-          <w:bCs/>
-          <w:color w:val="00B0F0"/>
-          <w:sz w:val="28"/>
-          <w:szCs w:val="28"/>
-        </w:rPr>
-        <w:t>resume</w:t>
-      </w:r>
-      <w:r>
-        <w:rPr>
-          <w:rFonts w:ascii="Comic Sans MS" w:hAnsi="Comic Sans MS" w:cstheme="majorHAnsi"/>
-          <w:b/>
-          <w:bCs/>
-          <w:sz w:val="28"/>
-          <w:szCs w:val="28"/>
-        </w:rPr>
-        <w:t>() – Metoda obsługująca wznowienie aktywności okna w menu.</w:t>
-      </w:r>
-    </w:p>
-    <w:p>
-      <w:pPr>
-        <w:pStyle w:val="Akapitzlist"/>
-        <w:numPr>
-          <w:ilvl w:val="1"/>
-          <w:numId w:val="7"/>
-        </w:numPr>
-        <w:rPr>
-          <w:rFonts w:ascii="Comic Sans MS" w:hAnsi="Comic Sans MS" w:cstheme="majorHAnsi"/>
-          <w:b/>
-          <w:bCs/>
-          <w:sz w:val="28"/>
-          <w:szCs w:val="28"/>
-        </w:rPr>
-      </w:pPr>
-      <w:r>
-        <w:rPr>
-          <w:rFonts w:ascii="Comic Sans MS" w:hAnsi="Comic Sans MS" w:cstheme="majorHAnsi"/>
-          <w:b/>
-          <w:bCs/>
-          <w:color w:val="7030A0"/>
-          <w:sz w:val="28"/>
-          <w:szCs w:val="28"/>
-        </w:rPr>
         <w:lastRenderedPageBreak/>
         <w:t>Public void</w:t>
       </w:r>
@@ -2093,6 +2054,65 @@
           <w:sz w:val="28"/>
           <w:szCs w:val="28"/>
         </w:rPr>
+        <w:t>resume</w:t>
+      </w:r>
+      <w:r>
+        <w:rPr>
+          <w:rFonts w:ascii="Comic Sans MS" w:hAnsi="Comic Sans MS" w:cstheme="majorHAnsi"/>
+          <w:b/>
+          <w:bCs/>
+          <w:sz w:val="28"/>
+          <w:szCs w:val="28"/>
+        </w:rPr>
+        <w:t>() – Metoda obsługująca wznowienie aktywności okna w menu.</w:t>
+      </w:r>
+    </w:p>
+    <w:p>
+      <w:pPr>
+        <w:pStyle w:val="Akapitzlist"/>
+        <w:numPr>
+          <w:ilvl w:val="1"/>
+          <w:numId w:val="7"/>
+        </w:numPr>
+        <w:rPr>
+          <w:rFonts w:ascii="Comic Sans MS" w:hAnsi="Comic Sans MS" w:cstheme="majorHAnsi"/>
+          <w:b/>
+          <w:bCs/>
+          <w:sz w:val="28"/>
+          <w:szCs w:val="28"/>
+        </w:rPr>
+      </w:pPr>
+      <w:r>
+        <w:rPr>
+          <w:rFonts w:ascii="Comic Sans MS" w:hAnsi="Comic Sans MS" w:cstheme="majorHAnsi"/>
+          <w:b/>
+          <w:bCs/>
+          <w:color w:val="7030A0"/>
+          <w:sz w:val="28"/>
+          <w:szCs w:val="28"/>
+        </w:rPr>
+        <w:t>Public void</w:t>
+      </w:r>
+      <w:r>
+        <w:rPr>
+          <w:rFonts w:ascii="Comic Sans MS" w:hAnsi="Comic Sans MS" w:cstheme="majorHAnsi"/>
+          <w:b/>
+          <w:bCs/>
+          <w:color w:val="7030A0"/>
+          <w:sz w:val="28"/>
+          <w:szCs w:val="28"/>
+        </w:rPr>
+        <w:t xml:space="preserve"> </w:t>
+      </w:r>
+      <w:r>
+        <w:rPr>
+          <w:rFonts w:ascii="Comic Sans MS" w:hAnsi="Comic Sans MS" w:cstheme="majorHAnsi"/>
+          <w:b/>
+          <w:bCs/>
+          <w:color w:val="00B0F0"/>
+          <w:sz w:val="28"/>
+          <w:szCs w:val="28"/>
+        </w:rPr>
         <w:t>resize</w:t>
       </w:r>
       <w:r>
@@ -3152,75 +3172,6 @@
           <w:szCs w:val="28"/>
         </w:rPr>
         <w:t xml:space="preserve"> – Metoda obsługująca zmianę rozmiaru okna w </w:t>
-      </w:r>
-      <w:r>
-        <w:rPr>
-          <w:rFonts w:ascii="Comic Sans MS" w:hAnsi="Comic Sans MS" w:cstheme="majorHAnsi"/>
-          <w:b/>
-          <w:bCs/>
-          <w:sz w:val="28"/>
-          <w:szCs w:val="28"/>
-        </w:rPr>
-        <w:t>oknie pomocy menu.</w:t>
-      </w:r>
-    </w:p>
-    <w:p>
-      <w:pPr>
-        <w:pStyle w:val="Akapitzlist"/>
-        <w:numPr>
-          <w:ilvl w:val="1"/>
-          <w:numId w:val="7"/>
-        </w:numPr>
-        <w:rPr>
-          <w:rFonts w:ascii="Comic Sans MS" w:hAnsi="Comic Sans MS" w:cstheme="majorHAnsi"/>
-          <w:b/>
-          <w:bCs/>
-          <w:sz w:val="28"/>
-          <w:szCs w:val="28"/>
-        </w:rPr>
-      </w:pPr>
-      <w:r>
-        <w:rPr>
-          <w:rFonts w:ascii="Comic Sans MS" w:hAnsi="Comic Sans MS" w:cstheme="majorHAnsi"/>
-          <w:b/>
-          <w:bCs/>
-          <w:color w:val="7030A0"/>
-          <w:sz w:val="28"/>
-          <w:szCs w:val="28"/>
-        </w:rPr>
-        <w:t>Public void</w:t>
-      </w:r>
-      <w:r>
-        <w:rPr>
-          <w:rFonts w:ascii="Comic Sans MS" w:hAnsi="Comic Sans MS" w:cstheme="majorHAnsi"/>
-          <w:b/>
-          <w:bCs/>
-          <w:color w:val="7030A0"/>
-          <w:sz w:val="28"/>
-          <w:szCs w:val="28"/>
-        </w:rPr>
-        <w:t xml:space="preserve"> </w:t>
-      </w:r>
-      <w:r>
-        <w:rPr>
-          <w:rFonts w:ascii="Comic Sans MS" w:hAnsi="Comic Sans MS" w:cstheme="majorHAnsi"/>
-          <w:b/>
-          <w:bCs/>
-          <w:color w:val="00B0F0"/>
-          <w:sz w:val="28"/>
-          <w:szCs w:val="28"/>
-        </w:rPr>
-        <w:t>hide</w:t>
-      </w:r>
-      <w:r>
-        <w:rPr>
-          <w:rFonts w:ascii="Comic Sans MS" w:hAnsi="Comic Sans MS" w:cstheme="majorHAnsi"/>
-          <w:b/>
-          <w:bCs/>
-          <w:sz w:val="28"/>
-          <w:szCs w:val="28"/>
-        </w:rPr>
-        <w:t xml:space="preserve">() - Metoda obsługująca ukrycie okna w </w:t>
       </w:r>
       <w:r>
         <w:rPr>
@@ -3280,6 +3231,75 @@
           <w:sz w:val="28"/>
           <w:szCs w:val="28"/>
         </w:rPr>
+        <w:t>hide</w:t>
+      </w:r>
+      <w:r>
+        <w:rPr>
+          <w:rFonts w:ascii="Comic Sans MS" w:hAnsi="Comic Sans MS" w:cstheme="majorHAnsi"/>
+          <w:b/>
+          <w:bCs/>
+          <w:sz w:val="28"/>
+          <w:szCs w:val="28"/>
+        </w:rPr>
+        <w:t xml:space="preserve">() - Metoda obsługująca ukrycie okna w </w:t>
+      </w:r>
+      <w:r>
+        <w:rPr>
+          <w:rFonts w:ascii="Comic Sans MS" w:hAnsi="Comic Sans MS" w:cstheme="majorHAnsi"/>
+          <w:b/>
+          <w:bCs/>
+          <w:sz w:val="28"/>
+          <w:szCs w:val="28"/>
+        </w:rPr>
+        <w:t>oknie pomocy menu.</w:t>
+      </w:r>
+    </w:p>
+    <w:p>
+      <w:pPr>
+        <w:pStyle w:val="Akapitzlist"/>
+        <w:numPr>
+          <w:ilvl w:val="1"/>
+          <w:numId w:val="7"/>
+        </w:numPr>
+        <w:rPr>
+          <w:rFonts w:ascii="Comic Sans MS" w:hAnsi="Comic Sans MS" w:cstheme="majorHAnsi"/>
+          <w:b/>
+          <w:bCs/>
+          <w:sz w:val="28"/>
+          <w:szCs w:val="28"/>
+        </w:rPr>
+      </w:pPr>
+      <w:r>
+        <w:rPr>
+          <w:rFonts w:ascii="Comic Sans MS" w:hAnsi="Comic Sans MS" w:cstheme="majorHAnsi"/>
+          <w:b/>
+          <w:bCs/>
+          <w:color w:val="7030A0"/>
+          <w:sz w:val="28"/>
+          <w:szCs w:val="28"/>
+        </w:rPr>
+        <w:t>Public void</w:t>
+      </w:r>
+      <w:r>
+        <w:rPr>
+          <w:rFonts w:ascii="Comic Sans MS" w:hAnsi="Comic Sans MS" w:cstheme="majorHAnsi"/>
+          <w:b/>
+          <w:bCs/>
+          <w:color w:val="7030A0"/>
+          <w:sz w:val="28"/>
+          <w:szCs w:val="28"/>
+        </w:rPr>
+        <w:t xml:space="preserve"> </w:t>
+      </w:r>
+      <w:r>
+        <w:rPr>
+          <w:rFonts w:ascii="Comic Sans MS" w:hAnsi="Comic Sans MS" w:cstheme="majorHAnsi"/>
+          <w:b/>
+          <w:bCs/>
+          <w:color w:val="00B0F0"/>
+          <w:sz w:val="28"/>
+          <w:szCs w:val="28"/>
+        </w:rPr>
         <w:t>dispose</w:t>
       </w:r>
       <w:r>
@@ -6224,16 +6244,18 @@
           <w:bCs/>
           <w:sz w:val="28"/>
           <w:szCs w:val="28"/>
-        </w:rPr>
-      </w:pPr>
-      <w:r>
-        <w:rPr>
-          <w:rFonts w:ascii="Comic Sans MS" w:hAnsi="Comic Sans MS" w:cstheme="majorHAnsi"/>
-          <w:b/>
-          <w:bCs/>
-          <w:color w:val="7030A0"/>
-          <w:sz w:val="28"/>
-          <w:szCs w:val="28"/>
+          <w:lang w:val="en-US"/>
+        </w:rPr>
+      </w:pPr>
+      <w:r>
+        <w:rPr>
+          <w:rFonts w:ascii="Comic Sans MS" w:hAnsi="Comic Sans MS" w:cstheme="majorHAnsi"/>
+          <w:b/>
+          <w:bCs/>
+          <w:color w:val="7030A0"/>
+          <w:sz w:val="28"/>
+          <w:szCs w:val="28"/>
+          <w:lang w:val="en-US"/>
         </w:rPr>
         <w:t>Public</w:t>
       </w:r>
@@ -6244,6 +6266,7 @@
           <w:bCs/>
           <w:sz w:val="28"/>
           <w:szCs w:val="28"/>
+          <w:lang w:val="en-US"/>
         </w:rPr>
         <w:t xml:space="preserve"> </w:t>
       </w:r>
@@ -6255,6 +6278,7 @@
           <w:color w:val="00B0F0"/>
           <w:sz w:val="28"/>
           <w:szCs w:val="28"/>
+          <w:lang w:val="en-US"/>
         </w:rPr>
         <w:t>BoomEffect</w:t>
       </w:r>
@@ -6265,6 +6289,7 @@
           <w:bCs/>
           <w:sz w:val="28"/>
           <w:szCs w:val="28"/>
+          <w:lang w:val="en-US"/>
         </w:rPr>
         <w:t>(</w:t>
       </w:r>
@@ -6276,6 +6301,7 @@
           <w:color w:val="BF8F00" w:themeColor="accent4" w:themeShade="BF"/>
           <w:sz w:val="28"/>
           <w:szCs w:val="28"/>
+          <w:lang w:val="en-US"/>
         </w:rPr>
         <w:t xml:space="preserve">Sound </w:t>
       </w:r>
@@ -6286,6 +6312,7 @@
           <w:bCs/>
           <w:sz w:val="28"/>
           <w:szCs w:val="28"/>
+          <w:lang w:val="en-US"/>
         </w:rPr>
         <w:t xml:space="preserve">, </w:t>
       </w:r>
@@ -6297,6 +6324,7 @@
           <w:color w:val="BF8F00" w:themeColor="accent4" w:themeShade="BF"/>
           <w:sz w:val="28"/>
           <w:szCs w:val="28"/>
+          <w:lang w:val="en-US"/>
         </w:rPr>
         <w:t xml:space="preserve">Texture </w:t>
       </w:r>
@@ -6307,6 +6335,7 @@
           <w:bCs/>
           <w:sz w:val="28"/>
           <w:szCs w:val="28"/>
+          <w:lang w:val="en-US"/>
         </w:rPr>
         <w:t xml:space="preserve">, </w:t>
       </w:r>
@@ -6318,6 +6347,7 @@
           <w:color w:val="BF8F00" w:themeColor="accent4" w:themeShade="BF"/>
           <w:sz w:val="28"/>
           <w:szCs w:val="28"/>
+          <w:lang w:val="en-US"/>
         </w:rPr>
         <w:t xml:space="preserve">Vector2 </w:t>
       </w:r>
@@ -6328,6 +6358,7 @@
           <w:bCs/>
           <w:sz w:val="28"/>
           <w:szCs w:val="28"/>
+          <w:lang w:val="en-US"/>
         </w:rPr>
         <w:t xml:space="preserve">, </w:t>
       </w:r>
@@ -6339,6 +6370,7 @@
           <w:color w:val="BF8F00" w:themeColor="accent4" w:themeShade="BF"/>
           <w:sz w:val="28"/>
           <w:szCs w:val="28"/>
+          <w:lang w:val="en-US"/>
         </w:rPr>
         <w:t>float</w:t>
       </w:r>
@@ -6349,6 +6381,7 @@
           <w:bCs/>
           <w:sz w:val="28"/>
           <w:szCs w:val="28"/>
+          <w:lang w:val="en-US"/>
         </w:rPr>
         <w:t>) – Konstruktor tworzący efekt nietrafienia.</w:t>
       </w:r>
@@ -9267,16 +9300,18 @@
           <w:bCs/>
           <w:sz w:val="28"/>
           <w:szCs w:val="28"/>
-        </w:rPr>
-      </w:pPr>
-      <w:r>
-        <w:rPr>
-          <w:rFonts w:ascii="Comic Sans MS" w:hAnsi="Comic Sans MS" w:cstheme="majorHAnsi"/>
-          <w:b/>
-          <w:bCs/>
-          <w:color w:val="7030A0"/>
-          <w:sz w:val="28"/>
-          <w:szCs w:val="28"/>
+          <w:lang w:val="en-US"/>
+        </w:rPr>
+      </w:pPr>
+      <w:r>
+        <w:rPr>
+          <w:rFonts w:ascii="Comic Sans MS" w:hAnsi="Comic Sans MS" w:cstheme="majorHAnsi"/>
+          <w:b/>
+          <w:bCs/>
+          <w:color w:val="7030A0"/>
+          <w:sz w:val="28"/>
+          <w:szCs w:val="28"/>
+          <w:lang w:val="en-US"/>
         </w:rPr>
         <w:t>Public</w:t>
       </w:r>
@@ -9288,6 +9323,7 @@
           <w:color w:val="00B0F0"/>
           <w:sz w:val="28"/>
           <w:szCs w:val="28"/>
+          <w:lang w:val="en-US"/>
         </w:rPr>
         <w:t xml:space="preserve"> </w:t>
       </w:r>
@@ -9299,6 +9335,7 @@
           <w:color w:val="00B0F0"/>
           <w:sz w:val="28"/>
           <w:szCs w:val="28"/>
+          <w:lang w:val="en-US"/>
         </w:rPr>
         <w:t>GameImageButton</w:t>
       </w:r>
@@ -9309,6 +9346,7 @@
           <w:bCs/>
           <w:sz w:val="28"/>
           <w:szCs w:val="28"/>
+          <w:lang w:val="en-US"/>
         </w:rPr>
         <w:t>(</w:t>
       </w:r>
@@ -9320,6 +9358,7 @@
           <w:color w:val="BF8F00" w:themeColor="accent4" w:themeShade="BF"/>
           <w:sz w:val="28"/>
           <w:szCs w:val="28"/>
+          <w:lang w:val="en-US"/>
         </w:rPr>
         <w:t xml:space="preserve">float </w:t>
       </w:r>
@@ -9330,6 +9369,7 @@
           <w:bCs/>
           <w:sz w:val="28"/>
           <w:szCs w:val="28"/>
+          <w:lang w:val="en-US"/>
         </w:rPr>
         <w:t xml:space="preserve">, </w:t>
       </w:r>
@@ -9341,6 +9381,7 @@
           <w:color w:val="BF8F00" w:themeColor="accent4" w:themeShade="BF"/>
           <w:sz w:val="28"/>
           <w:szCs w:val="28"/>
+          <w:lang w:val="en-US"/>
         </w:rPr>
         <w:t xml:space="preserve">float </w:t>
       </w:r>
@@ -9351,6 +9392,7 @@
           <w:bCs/>
           <w:sz w:val="28"/>
           <w:szCs w:val="28"/>
+          <w:lang w:val="en-US"/>
         </w:rPr>
         <w:t xml:space="preserve">, </w:t>
       </w:r>
@@ -9362,6 +9404,7 @@
           <w:color w:val="BF8F00" w:themeColor="accent4" w:themeShade="BF"/>
           <w:sz w:val="28"/>
           <w:szCs w:val="28"/>
+          <w:lang w:val="en-US"/>
         </w:rPr>
         <w:t xml:space="preserve">Hud </w:t>
       </w:r>
@@ -9372,6 +9415,7 @@
           <w:bCs/>
           <w:sz w:val="28"/>
           <w:szCs w:val="28"/>
+          <w:lang w:val="en-US"/>
         </w:rPr>
         <w:t xml:space="preserve">, </w:t>
       </w:r>
@@ -9383,6 +9427,7 @@
           <w:color w:val="BF8F00" w:themeColor="accent4" w:themeShade="BF"/>
           <w:sz w:val="28"/>
           <w:szCs w:val="28"/>
+          <w:lang w:val="en-US"/>
         </w:rPr>
         <w:t>Sprite[]</w:t>
       </w:r>
@@ -9393,6 +9438,7 @@
           <w:bCs/>
           <w:sz w:val="28"/>
           <w:szCs w:val="28"/>
+          <w:lang w:val="en-US"/>
         </w:rPr>
         <w:t>) – Konstruktor obiektu klasy GameImageButton</w:t>
       </w:r>
@@ -10413,15 +10459,17 @@
           <w:bCs/>
           <w:sz w:val="28"/>
           <w:szCs w:val="28"/>
-        </w:rPr>
-      </w:pPr>
-      <w:r>
-        <w:rPr>
-          <w:rFonts w:ascii="Comic Sans MS" w:hAnsi="Comic Sans MS" w:cstheme="majorHAnsi"/>
-          <w:b/>
-          <w:bCs/>
-          <w:sz w:val="28"/>
-          <w:szCs w:val="28"/>
+          <w:lang w:val="en-US"/>
+        </w:rPr>
+      </w:pPr>
+      <w:r>
+        <w:rPr>
+          <w:rFonts w:ascii="Comic Sans MS" w:hAnsi="Comic Sans MS" w:cstheme="majorHAnsi"/>
+          <w:b/>
+          <w:bCs/>
+          <w:sz w:val="28"/>
+          <w:szCs w:val="28"/>
+          <w:lang w:val="en-US"/>
         </w:rPr>
         <w:t xml:space="preserve">Klasa </w:t>
       </w:r>
@@ -10433,6 +10481,7 @@
           <w:color w:val="BF8F00" w:themeColor="accent4" w:themeShade="BF"/>
           <w:sz w:val="28"/>
           <w:szCs w:val="28"/>
+          <w:lang w:val="en-US"/>
         </w:rPr>
         <w:t xml:space="preserve">Hud </w:t>
       </w:r>
@@ -10443,6 +10492,7 @@
           <w:bCs/>
           <w:sz w:val="28"/>
           <w:szCs w:val="28"/>
+          <w:lang w:val="en-US"/>
         </w:rPr>
         <w:t>– Klasa Hud’u (heads-up display) gry.</w:t>
       </w:r>
@@ -10460,16 +10510,18 @@
           <w:bCs/>
           <w:sz w:val="28"/>
           <w:szCs w:val="28"/>
-        </w:rPr>
-      </w:pPr>
-      <w:r>
-        <w:rPr>
-          <w:rFonts w:ascii="Comic Sans MS" w:hAnsi="Comic Sans MS" w:cstheme="majorHAnsi"/>
-          <w:b/>
-          <w:bCs/>
-          <w:color w:val="7030A0"/>
-          <w:sz w:val="28"/>
-          <w:szCs w:val="28"/>
+          <w:lang w:val="en-US"/>
+        </w:rPr>
+      </w:pPr>
+      <w:r>
+        <w:rPr>
+          <w:rFonts w:ascii="Comic Sans MS" w:hAnsi="Comic Sans MS" w:cstheme="majorHAnsi"/>
+          <w:b/>
+          <w:bCs/>
+          <w:color w:val="7030A0"/>
+          <w:sz w:val="28"/>
+          <w:szCs w:val="28"/>
+          <w:lang w:val="en-US"/>
         </w:rPr>
         <w:t>Public</w:t>
       </w:r>
@@ -10481,6 +10533,7 @@
           <w:color w:val="00B0F0"/>
           <w:sz w:val="28"/>
           <w:szCs w:val="28"/>
+          <w:lang w:val="en-US"/>
         </w:rPr>
         <w:t xml:space="preserve"> </w:t>
       </w:r>
@@ -10492,6 +10545,7 @@
           <w:color w:val="00B0F0"/>
           <w:sz w:val="28"/>
           <w:szCs w:val="28"/>
+          <w:lang w:val="en-US"/>
         </w:rPr>
         <w:t>Hud</w:t>
       </w:r>
@@ -10502,6 +10556,7 @@
           <w:bCs/>
           <w:sz w:val="28"/>
           <w:szCs w:val="28"/>
+          <w:lang w:val="en-US"/>
         </w:rPr>
         <w:t>(</w:t>
       </w:r>
@@ -10513,6 +10568,7 @@
           <w:color w:val="BF8F00" w:themeColor="accent4" w:themeShade="BF"/>
           <w:sz w:val="28"/>
           <w:szCs w:val="28"/>
+          <w:lang w:val="en-US"/>
         </w:rPr>
         <w:t xml:space="preserve">AssetManager </w:t>
       </w:r>
@@ -10523,6 +10579,7 @@
           <w:bCs/>
           <w:sz w:val="28"/>
           <w:szCs w:val="28"/>
+          <w:lang w:val="en-US"/>
         </w:rPr>
         <w:t xml:space="preserve">, </w:t>
       </w:r>
@@ -10534,6 +10591,7 @@
           <w:color w:val="BF8F00" w:themeColor="accent4" w:themeShade="BF"/>
           <w:sz w:val="28"/>
           <w:szCs w:val="28"/>
+          <w:lang w:val="en-US"/>
         </w:rPr>
         <w:t xml:space="preserve">Main </w:t>
       </w:r>
@@ -10544,6 +10602,7 @@
           <w:bCs/>
           <w:sz w:val="28"/>
           <w:szCs w:val="28"/>
+          <w:lang w:val="en-US"/>
         </w:rPr>
         <w:t xml:space="preserve">, </w:t>
       </w:r>
@@ -10555,6 +10614,7 @@
           <w:color w:val="BF8F00" w:themeColor="accent4" w:themeShade="BF"/>
           <w:sz w:val="28"/>
           <w:szCs w:val="28"/>
+          <w:lang w:val="en-US"/>
         </w:rPr>
         <w:t xml:space="preserve">GameScreen </w:t>
       </w:r>
@@ -10565,6 +10625,7 @@
           <w:bCs/>
           <w:sz w:val="28"/>
           <w:szCs w:val="28"/>
+          <w:lang w:val="en-US"/>
         </w:rPr>
         <w:t xml:space="preserve">, </w:t>
       </w:r>
@@ -10576,6 +10637,7 @@
           <w:color w:val="BF8F00" w:themeColor="accent4" w:themeShade="BF"/>
           <w:sz w:val="28"/>
           <w:szCs w:val="28"/>
+          <w:lang w:val="en-US"/>
         </w:rPr>
         <w:t>Cursor</w:t>
       </w:r>
@@ -10586,6 +10648,7 @@
           <w:bCs/>
           <w:sz w:val="28"/>
           <w:szCs w:val="28"/>
+          <w:lang w:val="en-US"/>
         </w:rPr>
         <w:t>) – Konstruktor obiektu klasy.</w:t>
       </w:r>
@@ -10603,16 +10666,18 @@
           <w:bCs/>
           <w:sz w:val="28"/>
           <w:szCs w:val="28"/>
-        </w:rPr>
-      </w:pPr>
-      <w:r>
-        <w:rPr>
-          <w:rFonts w:ascii="Comic Sans MS" w:hAnsi="Comic Sans MS" w:cstheme="majorHAnsi"/>
-          <w:b/>
-          <w:bCs/>
-          <w:color w:val="7030A0"/>
-          <w:sz w:val="28"/>
-          <w:szCs w:val="28"/>
+          <w:lang w:val="en-US"/>
+        </w:rPr>
+      </w:pPr>
+      <w:r>
+        <w:rPr>
+          <w:rFonts w:ascii="Comic Sans MS" w:hAnsi="Comic Sans MS" w:cstheme="majorHAnsi"/>
+          <w:b/>
+          <w:bCs/>
+          <w:color w:val="7030A0"/>
+          <w:sz w:val="28"/>
+          <w:szCs w:val="28"/>
+          <w:lang w:val="en-US"/>
         </w:rPr>
         <w:t>Private void</w:t>
       </w:r>
@@ -10623,6 +10688,7 @@
           <w:bCs/>
           <w:sz w:val="28"/>
           <w:szCs w:val="28"/>
+          <w:lang w:val="en-US"/>
         </w:rPr>
         <w:t xml:space="preserve"> </w:t>
       </w:r>
@@ -10634,6 +10700,7 @@
           <w:color w:val="00B0F0"/>
           <w:sz w:val="28"/>
           <w:szCs w:val="28"/>
+          <w:lang w:val="en-US"/>
         </w:rPr>
         <w:t>setButtonSprites</w:t>
       </w:r>
@@ -10644,6 +10711,7 @@
           <w:bCs/>
           <w:sz w:val="28"/>
           <w:szCs w:val="28"/>
+          <w:lang w:val="en-US"/>
         </w:rPr>
         <w:t>(</w:t>
       </w:r>
@@ -10655,6 +10723,7 @@
           <w:color w:val="BF8F00" w:themeColor="accent4" w:themeShade="BF"/>
           <w:sz w:val="28"/>
           <w:szCs w:val="28"/>
+          <w:lang w:val="en-US"/>
         </w:rPr>
         <w:t>Texture[]</w:t>
       </w:r>
@@ -10665,6 +10734,7 @@
           <w:bCs/>
           <w:sz w:val="28"/>
           <w:szCs w:val="28"/>
+          <w:lang w:val="en-US"/>
         </w:rPr>
         <w:t xml:space="preserve"> , </w:t>
       </w:r>
@@ -10676,6 +10746,7 @@
           <w:color w:val="BF8F00" w:themeColor="accent4" w:themeShade="BF"/>
           <w:sz w:val="28"/>
           <w:szCs w:val="28"/>
+          <w:lang w:val="en-US"/>
         </w:rPr>
         <w:t>Sprite[]</w:t>
       </w:r>
@@ -10686,6 +10757,7 @@
           <w:bCs/>
           <w:sz w:val="28"/>
           <w:szCs w:val="28"/>
+          <w:lang w:val="en-US"/>
         </w:rPr>
         <w:t xml:space="preserve"> , </w:t>
       </w:r>
@@ -10697,6 +10769,7 @@
           <w:color w:val="BF8F00" w:themeColor="accent4" w:themeShade="BF"/>
           <w:sz w:val="28"/>
           <w:szCs w:val="28"/>
+          <w:lang w:val="en-US"/>
         </w:rPr>
         <w:t>float</w:t>
       </w:r>
@@ -10707,6 +10780,7 @@
           <w:bCs/>
           <w:sz w:val="28"/>
           <w:szCs w:val="28"/>
+          <w:lang w:val="en-US"/>
         </w:rPr>
         <w:t>) – Metoda ustawiająca sprite’y przycisków.</w:t>
       </w:r>
@@ -12832,16 +12906,18 @@
           <w:bCs/>
           <w:sz w:val="28"/>
           <w:szCs w:val="28"/>
-        </w:rPr>
-      </w:pPr>
-      <w:r>
-        <w:rPr>
-          <w:rFonts w:ascii="Comic Sans MS" w:hAnsi="Comic Sans MS" w:cstheme="majorHAnsi"/>
-          <w:b/>
-          <w:bCs/>
-          <w:color w:val="7030A0"/>
-          <w:sz w:val="28"/>
-          <w:szCs w:val="28"/>
+          <w:lang w:val="en-US"/>
+        </w:rPr>
+      </w:pPr>
+      <w:r>
+        <w:rPr>
+          <w:rFonts w:ascii="Comic Sans MS" w:hAnsi="Comic Sans MS" w:cstheme="majorHAnsi"/>
+          <w:b/>
+          <w:bCs/>
+          <w:color w:val="7030A0"/>
+          <w:sz w:val="28"/>
+          <w:szCs w:val="28"/>
+          <w:lang w:val="en-US"/>
         </w:rPr>
         <w:t>Public</w:t>
       </w:r>
@@ -12853,6 +12929,7 @@
           <w:color w:val="00B0F0"/>
           <w:sz w:val="28"/>
           <w:szCs w:val="28"/>
+          <w:lang w:val="en-US"/>
         </w:rPr>
         <w:t xml:space="preserve"> </w:t>
       </w:r>
@@ -12864,6 +12941,7 @@
           <w:color w:val="00B0F0"/>
           <w:sz w:val="28"/>
           <w:szCs w:val="28"/>
+          <w:lang w:val="en-US"/>
         </w:rPr>
         <w:t>GameSlider</w:t>
       </w:r>
@@ -12874,6 +12952,7 @@
           <w:bCs/>
           <w:sz w:val="28"/>
           <w:szCs w:val="28"/>
+          <w:lang w:val="en-US"/>
         </w:rPr>
         <w:t>(</w:t>
       </w:r>
@@ -12885,6 +12964,7 @@
           <w:color w:val="BF8F00" w:themeColor="accent4" w:themeShade="BF"/>
           <w:sz w:val="28"/>
           <w:szCs w:val="28"/>
+          <w:lang w:val="en-US"/>
         </w:rPr>
         <w:t xml:space="preserve">float </w:t>
       </w:r>
@@ -12895,6 +12975,7 @@
           <w:bCs/>
           <w:sz w:val="28"/>
           <w:szCs w:val="28"/>
+          <w:lang w:val="en-US"/>
         </w:rPr>
         <w:t xml:space="preserve">, </w:t>
       </w:r>
@@ -12906,6 +12987,7 @@
           <w:color w:val="BF8F00" w:themeColor="accent4" w:themeShade="BF"/>
           <w:sz w:val="28"/>
           <w:szCs w:val="28"/>
+          <w:lang w:val="en-US"/>
         </w:rPr>
         <w:t xml:space="preserve">float </w:t>
       </w:r>
@@ -12916,6 +12998,7 @@
           <w:bCs/>
           <w:sz w:val="28"/>
           <w:szCs w:val="28"/>
+          <w:lang w:val="en-US"/>
         </w:rPr>
         <w:t xml:space="preserve">, </w:t>
       </w:r>
@@ -12927,6 +13010,7 @@
           <w:color w:val="BF8F00" w:themeColor="accent4" w:themeShade="BF"/>
           <w:sz w:val="28"/>
           <w:szCs w:val="28"/>
+          <w:lang w:val="en-US"/>
         </w:rPr>
         <w:t xml:space="preserve">float </w:t>
       </w:r>
@@ -12937,6 +13021,7 @@
           <w:bCs/>
           <w:sz w:val="28"/>
           <w:szCs w:val="28"/>
+          <w:lang w:val="en-US"/>
         </w:rPr>
         <w:t xml:space="preserve">, </w:t>
       </w:r>
@@ -12948,6 +13033,7 @@
           <w:color w:val="BF8F00" w:themeColor="accent4" w:themeShade="BF"/>
           <w:sz w:val="28"/>
           <w:szCs w:val="28"/>
+          <w:lang w:val="en-US"/>
         </w:rPr>
         <w:t xml:space="preserve">float </w:t>
       </w:r>
@@ -12958,6 +13044,7 @@
           <w:bCs/>
           <w:sz w:val="28"/>
           <w:szCs w:val="28"/>
+          <w:lang w:val="en-US"/>
         </w:rPr>
         <w:t xml:space="preserve">, </w:t>
       </w:r>
@@ -12969,6 +13056,7 @@
           <w:color w:val="BF8F00" w:themeColor="accent4" w:themeShade="BF"/>
           <w:sz w:val="28"/>
           <w:szCs w:val="28"/>
+          <w:lang w:val="en-US"/>
         </w:rPr>
         <w:t xml:space="preserve">float </w:t>
       </w:r>
@@ -12979,6 +13067,7 @@
           <w:bCs/>
           <w:sz w:val="28"/>
           <w:szCs w:val="28"/>
+          <w:lang w:val="en-US"/>
         </w:rPr>
         <w:t xml:space="preserve">, </w:t>
       </w:r>
@@ -12990,6 +13079,7 @@
           <w:color w:val="BF8F00" w:themeColor="accent4" w:themeShade="BF"/>
           <w:sz w:val="28"/>
           <w:szCs w:val="28"/>
+          <w:lang w:val="en-US"/>
         </w:rPr>
         <w:t xml:space="preserve">boolean </w:t>
       </w:r>
@@ -13000,6 +13090,7 @@
           <w:bCs/>
           <w:sz w:val="28"/>
           <w:szCs w:val="28"/>
+          <w:lang w:val="en-US"/>
         </w:rPr>
         <w:t xml:space="preserve">, </w:t>
       </w:r>
@@ -13011,6 +13102,7 @@
           <w:color w:val="BF8F00" w:themeColor="accent4" w:themeShade="BF"/>
           <w:sz w:val="28"/>
           <w:szCs w:val="28"/>
+          <w:lang w:val="en-US"/>
         </w:rPr>
         <w:t xml:space="preserve">Skin </w:t>
       </w:r>
@@ -13021,6 +13113,7 @@
           <w:bCs/>
           <w:sz w:val="28"/>
           <w:szCs w:val="28"/>
+          <w:lang w:val="en-US"/>
         </w:rPr>
         <w:t xml:space="preserve">, </w:t>
       </w:r>
@@ -13032,6 +13125,7 @@
           <w:color w:val="7030A0"/>
           <w:sz w:val="28"/>
           <w:szCs w:val="28"/>
+          <w:lang w:val="en-US"/>
         </w:rPr>
         <w:t xml:space="preserve">final </w:t>
       </w:r>
@@ -13043,6 +13137,7 @@
           <w:color w:val="BF8F00" w:themeColor="accent4" w:themeShade="BF"/>
           <w:sz w:val="28"/>
           <w:szCs w:val="28"/>
+          <w:lang w:val="en-US"/>
         </w:rPr>
         <w:t>Main</w:t>
       </w:r>
@@ -13053,6 +13148,7 @@
           <w:bCs/>
           <w:sz w:val="28"/>
           <w:szCs w:val="28"/>
+          <w:lang w:val="en-US"/>
         </w:rPr>
         <w:t>) – Konstruktor obiektu klasy.</w:t>
       </w:r>
@@ -13070,16 +13166,18 @@
           <w:bCs/>
           <w:sz w:val="28"/>
           <w:szCs w:val="28"/>
-        </w:rPr>
-      </w:pPr>
-      <w:r>
-        <w:rPr>
-          <w:rFonts w:ascii="Comic Sans MS" w:hAnsi="Comic Sans MS" w:cstheme="majorHAnsi"/>
-          <w:b/>
-          <w:bCs/>
-          <w:color w:val="7030A0"/>
-          <w:sz w:val="28"/>
-          <w:szCs w:val="28"/>
+          <w:lang w:val="en-US"/>
+        </w:rPr>
+      </w:pPr>
+      <w:r>
+        <w:rPr>
+          <w:rFonts w:ascii="Comic Sans MS" w:hAnsi="Comic Sans MS" w:cstheme="majorHAnsi"/>
+          <w:b/>
+          <w:bCs/>
+          <w:color w:val="7030A0"/>
+          <w:sz w:val="28"/>
+          <w:szCs w:val="28"/>
+          <w:lang w:val="en-US"/>
         </w:rPr>
         <w:t>Public</w:t>
       </w:r>
@@ -13091,6 +13189,7 @@
           <w:color w:val="00B0F0"/>
           <w:sz w:val="28"/>
           <w:szCs w:val="28"/>
+          <w:lang w:val="en-US"/>
         </w:rPr>
         <w:t xml:space="preserve"> </w:t>
       </w:r>
@@ -13102,6 +13201,7 @@
           <w:color w:val="00B0F0"/>
           <w:sz w:val="28"/>
           <w:szCs w:val="28"/>
+          <w:lang w:val="en-US"/>
         </w:rPr>
         <w:t>GameSlider</w:t>
       </w:r>
@@ -13112,6 +13212,7 @@
           <w:bCs/>
           <w:sz w:val="28"/>
           <w:szCs w:val="28"/>
+          <w:lang w:val="en-US"/>
         </w:rPr>
         <w:t>(</w:t>
       </w:r>
@@ -13123,6 +13224,7 @@
           <w:color w:val="BF8F00" w:themeColor="accent4" w:themeShade="BF"/>
           <w:sz w:val="28"/>
           <w:szCs w:val="28"/>
+          <w:lang w:val="en-US"/>
         </w:rPr>
         <w:t>fl</w:t>
       </w:r>
@@ -13134,6 +13236,7 @@
           <w:color w:val="BF8F00" w:themeColor="accent4" w:themeShade="BF"/>
           <w:sz w:val="28"/>
           <w:szCs w:val="28"/>
+          <w:lang w:val="en-US"/>
         </w:rPr>
         <w:t>oa</w:t>
       </w:r>
@@ -13145,6 +13248,7 @@
           <w:color w:val="BF8F00" w:themeColor="accent4" w:themeShade="BF"/>
           <w:sz w:val="28"/>
           <w:szCs w:val="28"/>
+          <w:lang w:val="en-US"/>
         </w:rPr>
         <w:t xml:space="preserve">t </w:t>
       </w:r>
@@ -13155,6 +13259,7 @@
           <w:bCs/>
           <w:sz w:val="28"/>
           <w:szCs w:val="28"/>
+          <w:lang w:val="en-US"/>
         </w:rPr>
         <w:t xml:space="preserve">, </w:t>
       </w:r>
@@ -13166,6 +13271,7 @@
           <w:color w:val="BF8F00" w:themeColor="accent4" w:themeShade="BF"/>
           <w:sz w:val="28"/>
           <w:szCs w:val="28"/>
+          <w:lang w:val="en-US"/>
         </w:rPr>
         <w:t xml:space="preserve">float </w:t>
       </w:r>
@@ -13176,6 +13282,7 @@
           <w:bCs/>
           <w:sz w:val="28"/>
           <w:szCs w:val="28"/>
+          <w:lang w:val="en-US"/>
         </w:rPr>
         <w:t xml:space="preserve">, </w:t>
       </w:r>
@@ -13187,6 +13294,7 @@
           <w:color w:val="BF8F00" w:themeColor="accent4" w:themeShade="BF"/>
           <w:sz w:val="28"/>
           <w:szCs w:val="28"/>
+          <w:lang w:val="en-US"/>
         </w:rPr>
         <w:t xml:space="preserve">float </w:t>
       </w:r>
@@ -13197,6 +13305,7 @@
           <w:bCs/>
           <w:sz w:val="28"/>
           <w:szCs w:val="28"/>
+          <w:lang w:val="en-US"/>
         </w:rPr>
         <w:t xml:space="preserve">, </w:t>
       </w:r>
@@ -13208,6 +13317,7 @@
           <w:color w:val="BF8F00" w:themeColor="accent4" w:themeShade="BF"/>
           <w:sz w:val="28"/>
           <w:szCs w:val="28"/>
+          <w:lang w:val="en-US"/>
         </w:rPr>
         <w:t xml:space="preserve">boolean </w:t>
       </w:r>
@@ -13218,6 +13328,7 @@
           <w:bCs/>
           <w:sz w:val="28"/>
           <w:szCs w:val="28"/>
+          <w:lang w:val="en-US"/>
         </w:rPr>
         <w:t xml:space="preserve">, </w:t>
       </w:r>
@@ -13229,6 +13340,7 @@
           <w:color w:val="BF8F00" w:themeColor="accent4" w:themeShade="BF"/>
           <w:sz w:val="28"/>
           <w:szCs w:val="28"/>
+          <w:lang w:val="en-US"/>
         </w:rPr>
         <w:t>Skin</w:t>
       </w:r>
@@ -13239,6 +13351,7 @@
           <w:bCs/>
           <w:sz w:val="28"/>
           <w:szCs w:val="28"/>
+          <w:lang w:val="en-US"/>
         </w:rPr>
         <w:t>) – Drugi konstruktor obiektu klasy.</w:t>
       </w:r>
@@ -15505,16 +15618,18 @@
           <w:bCs/>
           <w:sz w:val="28"/>
           <w:szCs w:val="28"/>
-        </w:rPr>
-      </w:pPr>
-      <w:r>
-        <w:rPr>
-          <w:rFonts w:ascii="Comic Sans MS" w:hAnsi="Comic Sans MS" w:cstheme="majorHAnsi"/>
-          <w:b/>
-          <w:bCs/>
-          <w:color w:val="7030A0"/>
-          <w:sz w:val="28"/>
-          <w:szCs w:val="28"/>
+          <w:lang w:val="en-US"/>
+        </w:rPr>
+      </w:pPr>
+      <w:r>
+        <w:rPr>
+          <w:rFonts w:ascii="Comic Sans MS" w:hAnsi="Comic Sans MS" w:cstheme="majorHAnsi"/>
+          <w:b/>
+          <w:bCs/>
+          <w:color w:val="7030A0"/>
+          <w:sz w:val="28"/>
+          <w:szCs w:val="28"/>
+          <w:lang w:val="en-US"/>
         </w:rPr>
         <w:t>Protected void</w:t>
       </w:r>
@@ -15525,6 +15640,7 @@
           <w:bCs/>
           <w:sz w:val="28"/>
           <w:szCs w:val="28"/>
+          <w:lang w:val="en-US"/>
         </w:rPr>
         <w:t xml:space="preserve"> </w:t>
       </w:r>
@@ -15536,6 +15652,7 @@
           <w:color w:val="00B0F0"/>
           <w:sz w:val="28"/>
           <w:szCs w:val="28"/>
+          <w:lang w:val="en-US"/>
         </w:rPr>
         <w:t>createSpriteWave</w:t>
       </w:r>
@@ -15546,6 +15663,7 @@
           <w:bCs/>
           <w:sz w:val="28"/>
           <w:szCs w:val="28"/>
+          <w:lang w:val="en-US"/>
         </w:rPr>
         <w:t>(</w:t>
       </w:r>
@@ -15557,6 +15675,7 @@
           <w:color w:val="BF8F00" w:themeColor="accent4" w:themeShade="BF"/>
           <w:sz w:val="28"/>
           <w:szCs w:val="28"/>
+          <w:lang w:val="en-US"/>
         </w:rPr>
         <w:t>Texture</w:t>
       </w:r>
@@ -15567,6 +15686,7 @@
           <w:bCs/>
           <w:sz w:val="28"/>
           <w:szCs w:val="28"/>
+          <w:lang w:val="en-US"/>
         </w:rPr>
         <w:t>) – Metoda do tworzenia sprite’a fal statku.</w:t>
       </w:r>
@@ -18262,16 +18382,18 @@
           <w:bCs/>
           <w:sz w:val="28"/>
           <w:szCs w:val="28"/>
-        </w:rPr>
-      </w:pPr>
-      <w:r>
-        <w:rPr>
-          <w:rFonts w:ascii="Comic Sans MS" w:hAnsi="Comic Sans MS" w:cstheme="majorHAnsi"/>
-          <w:b/>
-          <w:bCs/>
-          <w:color w:val="7030A0"/>
-          <w:sz w:val="28"/>
-          <w:szCs w:val="28"/>
+          <w:lang w:val="en-US"/>
+        </w:rPr>
+      </w:pPr>
+      <w:r>
+        <w:rPr>
+          <w:rFonts w:ascii="Comic Sans MS" w:hAnsi="Comic Sans MS" w:cstheme="majorHAnsi"/>
+          <w:b/>
+          <w:bCs/>
+          <w:color w:val="7030A0"/>
+          <w:sz w:val="28"/>
+          <w:szCs w:val="28"/>
+          <w:lang w:val="en-US"/>
         </w:rPr>
         <w:t>Protected void</w:t>
       </w:r>
@@ -18283,6 +18405,7 @@
           <w:color w:val="00B0F0"/>
           <w:sz w:val="28"/>
           <w:szCs w:val="28"/>
+          <w:lang w:val="en-US"/>
         </w:rPr>
         <w:t xml:space="preserve"> </w:t>
       </w:r>
@@ -18294,6 +18417,7 @@
           <w:color w:val="00B0F0"/>
           <w:sz w:val="28"/>
           <w:szCs w:val="28"/>
+          <w:lang w:val="en-US"/>
         </w:rPr>
         <w:t>loadGameEngine</w:t>
       </w:r>
@@ -18304,6 +18428,7 @@
           <w:bCs/>
           <w:sz w:val="28"/>
           <w:szCs w:val="28"/>
+          <w:lang w:val="en-US"/>
         </w:rPr>
         <w:t>(</w:t>
       </w:r>
@@ -18315,6 +18440,7 @@
           <w:color w:val="BF8F00" w:themeColor="accent4" w:themeShade="BF"/>
           <w:sz w:val="28"/>
           <w:szCs w:val="28"/>
+          <w:lang w:val="en-US"/>
         </w:rPr>
         <w:t>AssetManager</w:t>
       </w:r>
@@ -18325,6 +18451,7 @@
           <w:bCs/>
           <w:sz w:val="28"/>
           <w:szCs w:val="28"/>
+          <w:lang w:val="en-US"/>
         </w:rPr>
         <w:t>) – Metoda do ładowania assetów gry do AssetManagera.</w:t>
       </w:r>
@@ -18342,16 +18469,18 @@
           <w:bCs/>
           <w:sz w:val="28"/>
           <w:szCs w:val="28"/>
-        </w:rPr>
-      </w:pPr>
-      <w:r>
-        <w:rPr>
-          <w:rFonts w:ascii="Comic Sans MS" w:hAnsi="Comic Sans MS" w:cstheme="majorHAnsi"/>
-          <w:b/>
-          <w:bCs/>
-          <w:color w:val="7030A0"/>
-          <w:sz w:val="28"/>
-          <w:szCs w:val="28"/>
+          <w:lang w:val="en-US"/>
+        </w:rPr>
+      </w:pPr>
+      <w:r>
+        <w:rPr>
+          <w:rFonts w:ascii="Comic Sans MS" w:hAnsi="Comic Sans MS" w:cstheme="majorHAnsi"/>
+          <w:b/>
+          <w:bCs/>
+          <w:color w:val="7030A0"/>
+          <w:sz w:val="28"/>
+          <w:szCs w:val="28"/>
+          <w:lang w:val="en-US"/>
         </w:rPr>
         <w:t>Protected void</w:t>
       </w:r>
@@ -18363,6 +18492,7 @@
           <w:color w:val="00B0F0"/>
           <w:sz w:val="28"/>
           <w:szCs w:val="28"/>
+          <w:lang w:val="en-US"/>
         </w:rPr>
         <w:t xml:space="preserve"> </w:t>
       </w:r>
@@ -18374,6 +18504,7 @@
           <w:color w:val="00B0F0"/>
           <w:sz w:val="28"/>
           <w:szCs w:val="28"/>
+          <w:lang w:val="en-US"/>
         </w:rPr>
         <w:t>loadHudAssets</w:t>
       </w:r>
@@ -18384,6 +18515,7 @@
           <w:bCs/>
           <w:sz w:val="28"/>
           <w:szCs w:val="28"/>
+          <w:lang w:val="en-US"/>
         </w:rPr>
         <w:t>(</w:t>
       </w:r>
@@ -18395,6 +18527,7 @@
           <w:color w:val="BF8F00" w:themeColor="accent4" w:themeShade="BF"/>
           <w:sz w:val="28"/>
           <w:szCs w:val="28"/>
+          <w:lang w:val="en-US"/>
         </w:rPr>
         <w:t>AssetManager</w:t>
       </w:r>
@@ -18405,6 +18538,7 @@
           <w:bCs/>
           <w:sz w:val="28"/>
           <w:szCs w:val="28"/>
+          <w:lang w:val="en-US"/>
         </w:rPr>
         <w:t>) – Metoda do ładowania assetów interfejsu do AssetManagera.</w:t>
       </w:r>
@@ -18415,6 +18549,7 @@
           <w:bCs/>
           <w:sz w:val="28"/>
           <w:szCs w:val="28"/>
+          <w:lang w:val="en-US"/>
         </w:rPr>
         <w:t xml:space="preserve">  </w:t>
       </w:r>
@@ -19895,16 +20030,18 @@
           <w:bCs/>
           <w:sz w:val="28"/>
           <w:szCs w:val="28"/>
-        </w:rPr>
-      </w:pPr>
-      <w:r>
-        <w:rPr>
-          <w:rFonts w:ascii="Comic Sans MS" w:hAnsi="Comic Sans MS" w:cstheme="majorHAnsi"/>
-          <w:b/>
-          <w:bCs/>
-          <w:color w:val="7030A0"/>
-          <w:sz w:val="28"/>
-          <w:szCs w:val="28"/>
+          <w:lang w:val="en-US"/>
+        </w:rPr>
+      </w:pPr>
+      <w:r>
+        <w:rPr>
+          <w:rFonts w:ascii="Comic Sans MS" w:hAnsi="Comic Sans MS" w:cstheme="majorHAnsi"/>
+          <w:b/>
+          <w:bCs/>
+          <w:color w:val="7030A0"/>
+          <w:sz w:val="28"/>
+          <w:szCs w:val="28"/>
+          <w:lang w:val="en-US"/>
         </w:rPr>
         <w:t>Private void</w:t>
       </w:r>
@@ -19915,6 +20052,7 @@
           <w:bCs/>
           <w:sz w:val="28"/>
           <w:szCs w:val="28"/>
+          <w:lang w:val="en-US"/>
         </w:rPr>
         <w:t xml:space="preserve"> </w:t>
       </w:r>
@@ -19926,6 +20064,7 @@
           <w:color w:val="00B0F0"/>
           <w:sz w:val="28"/>
           <w:szCs w:val="28"/>
+          <w:lang w:val="en-US"/>
         </w:rPr>
         <w:t>drawShipsEnTurrets</w:t>
       </w:r>
@@ -19936,6 +20075,7 @@
           <w:bCs/>
           <w:sz w:val="28"/>
           <w:szCs w:val="28"/>
+          <w:lang w:val="en-US"/>
         </w:rPr>
         <w:t>() – Metoda do renderowania statków.</w:t>
       </w:r>
@@ -22407,18 +22547,7 @@
           <w:sz w:val="28"/>
           <w:szCs w:val="28"/>
         </w:rPr>
-        <w:t>Public</w:t>
-      </w:r>
-      <w:r>
-        <w:rPr>
-          <w:rFonts w:ascii="Comic Sans MS" w:hAnsi="Comic Sans MS" w:cstheme="majorHAnsi"/>
-          <w:b/>
-          <w:bCs/>
-          <w:color w:val="7030A0"/>
-          <w:sz w:val="28"/>
-          <w:szCs w:val="28"/>
-        </w:rPr>
-        <w:t xml:space="preserve"> </w:t>
+        <w:t xml:space="preserve">Public </w:t>
       </w:r>
       <w:r>
         <w:rPr>
@@ -22750,6 +22879,16 @@
           <w:szCs w:val="28"/>
         </w:rPr>
         <w:t xml:space="preserve"> członkowie zespołu pracowali , tworzyli , testowali i debugowali aplikację aż do wersji 1.2</w:t>
+      </w:r>
+      <w:r>
+        <w:rPr>
+          <w:rFonts w:ascii="Comic Sans MS" w:hAnsi="Comic Sans MS" w:cstheme="majorHAnsi"/>
+          <w:b/>
+          <w:bCs/>
+          <w:sz w:val="28"/>
+          <w:szCs w:val="28"/>
+        </w:rPr>
+        <w:t xml:space="preserve"> oraz tworzyli dokumentację.</w:t>
       </w:r>
     </w:p>
     <w:sectPr>
@@ -22763,7 +22902,7 @@
 </file>
 
 <file path=word/endnotes.xml><?xml version="1.0" encoding="utf-8"?>
-<w:endnotes xmlns:wpc="http://schemas.microsoft.com/office/word/2010/wordprocessingCanvas" xmlns:cx="http://schemas.microsoft.com/office/drawing/2014/chartex" xmlns:cx1="http://schemas.microsoft.com/office/drawing/2015/9/8/chartex" xmlns:cx2="http://schemas.microsoft.com/office/drawing/2015/10/21/chartex" xmlns:cx3="http://schemas.microsoft.com/office/drawing/2016/5/9/chartex" xmlns:cx4="http://schemas.microsoft.com/office/drawing/2016/5/10/chartex" xmlns:cx5="http://schemas.microsoft.com/office/drawing/2016/5/11/chartex" xmlns:cx6="http://schemas.microsoft.com/office/drawing/2016/5/12/chartex" xmlns:cx7="http://schemas.microsoft.com/office/drawing/2016/5/13/chartex" xmlns:cx8="http://schemas.microsoft.com/office/drawing/2016/5/14/chartex" xmlns:mc="http://schemas.openxmlformats.org/markup-compatibility/2006" xmlns:aink="http://schemas.microsoft.com/office/drawing/2016/ink" xmlns:am3d="http://schemas.microsoft.com/office/drawing/2017/model3d" xmlns:o="urn:schemas-microsoft-com:office:office" xmlns:r="http://schemas.openxmlformats.org/officeDocument/2006/relationships" xmlns:m="http://schemas.openxmlformats.org/officeDocument/2006/math" xmlns:v="urn:schemas-microsoft-com:vml" xmlns:wp14="http://schemas.microsoft.com/office/word/2010/wordprocessingDrawing" xmlns:wp="http://schemas.openxmlformats.org/drawingml/2006/wordprocessingDrawing" xmlns:w10="urn:schemas-microsoft-com:office:word" xmlns:w="http://schemas.openxmlformats.org/wordprocessingml/2006/main" xmlns:w14="http://schemas.microsoft.com/office/word/2010/wordml" xmlns:w15="http://schemas.microsoft.com/office/word/2012/wordml" xmlns:w16cex="http://schemas.microsoft.com/office/word/2018/wordml/cex" xmlns:w16cid="http://schemas.microsoft.com/office/word/2016/wordml/cid" xmlns:w16="http://schemas.microsoft.com/office/word/2018/wordml" xmlns:w16sdtdh="http://schemas.microsoft.com/office/word/2020/wordml/sdtdatahash" xmlns:w16se="http://schemas.microsoft.com/office/word/2015/wordml/symex" xmlns:wpg="http://schemas.microsoft.com/office/word/2010/wordprocessingGroup" xmlns:wpi="http://schemas.microsoft.com/office/word/2010/wordprocessingInk" xmlns:wne="http://schemas.microsoft.com/office/word/2006/wordml" xmlns:wps="http://schemas.microsoft.com/office/word/2010/wordprocessingShape" mc:Ignorable="w14 w15 w16se w16cid w16 w16cex w16sdtdh wp14">
+<w:endnotes xmlns:wpc="http://schemas.microsoft.com/office/word/2010/wordprocessingCanvas" xmlns:cx="http://schemas.microsoft.com/office/drawing/2014/chartex" xmlns:cx1="http://schemas.microsoft.com/office/drawing/2015/9/8/chartex" xmlns:cx2="http://schemas.microsoft.com/office/drawing/2015/10/21/chartex" xmlns:cx3="http://schemas.microsoft.com/office/drawing/2016/5/9/chartex" xmlns:cx4="http://schemas.microsoft.com/office/drawing/2016/5/10/chartex" xmlns:cx5="http://schemas.microsoft.com/office/drawing/2016/5/11/chartex" xmlns:cx6="http://schemas.microsoft.com/office/drawing/2016/5/12/chartex" xmlns:cx7="http://schemas.microsoft.com/office/drawing/2016/5/13/chartex" xmlns:cx8="http://schemas.microsoft.com/office/drawing/2016/5/14/chartex" xmlns:mc="http://schemas.openxmlformats.org/markup-compatibility/2006" xmlns:aink="http://schemas.microsoft.com/office/drawing/2016/ink" xmlns:am3d="http://schemas.microsoft.com/office/drawing/2017/model3d" xmlns:o="urn:schemas-microsoft-com:office:office" xmlns:r="http://schemas.openxmlformats.org/officeDocument/2006/relationships" xmlns:m="http://schemas.openxmlformats.org/officeDocument/2006/math" xmlns:v="urn:schemas-microsoft-com:vml" xmlns:wp14="http://schemas.microsoft.com/office/word/2010/wordprocessingDrawing" xmlns:wp="http://schemas.openxmlformats.org/drawingml/2006/wordprocessingDrawing" xmlns:w10="urn:schemas-microsoft-com:office:word" xmlns:w="http://schemas.openxmlformats.org/wordprocessingml/2006/main" xmlns:w14="http://schemas.microsoft.com/office/word/2010/wordml" xmlns:w15="http://schemas.microsoft.com/office/word/2012/wordml" xmlns:w16cex="http://schemas.microsoft.com/office/word/2018/wordml/cex" xmlns:w16cid="http://schemas.microsoft.com/office/word/2016/wordml/cid" xmlns:w16="http://schemas.microsoft.com/office/word/2018/wordml" xmlns:w16se="http://schemas.microsoft.com/office/word/2015/wordml/symex" xmlns:wpg="http://schemas.microsoft.com/office/word/2010/wordprocessingGroup" xmlns:wpi="http://schemas.microsoft.com/office/word/2010/wordprocessingInk" xmlns:wne="http://schemas.microsoft.com/office/word/2006/wordml" xmlns:wps="http://schemas.microsoft.com/office/word/2010/wordprocessingShape" mc:Ignorable="w14 w15 w16se w16cid w16 w16cex wp14">
   <w:endnote w:type="separator" w:id="-1">
     <w:p>
       <w:pPr>
@@ -22788,7 +22927,7 @@
 </file>
 
 <file path=word/footnotes.xml><?xml version="1.0" encoding="utf-8"?>
-<w:footnotes xmlns:wpc="http://schemas.microsoft.com/office/word/2010/wordprocessingCanvas" xmlns:cx="http://schemas.microsoft.com/office/drawing/2014/chartex" xmlns:cx1="http://schemas.microsoft.com/office/drawing/2015/9/8/chartex" xmlns:cx2="http://schemas.microsoft.com/office/drawing/2015/10/21/chartex" xmlns:cx3="http://schemas.microsoft.com/office/drawing/2016/5/9/chartex" xmlns:cx4="http://schemas.microsoft.com/office/drawing/2016/5/10/chartex" xmlns:cx5="http://schemas.microsoft.com/office/drawing/2016/5/11/chartex" xmlns:cx6="http://schemas.microsoft.com/office/drawing/2016/5/12/chartex" xmlns:cx7="http://schemas.microsoft.com/office/drawing/2016/5/13/chartex" xmlns:cx8="http://schemas.microsoft.com/office/drawing/2016/5/14/chartex" xmlns:mc="http://schemas.openxmlformats.org/markup-compatibility/2006" xmlns:aink="http://schemas.microsoft.com/office/drawing/2016/ink" xmlns:am3d="http://schemas.microsoft.com/office/drawing/2017/model3d" xmlns:o="urn:schemas-microsoft-com:office:office" xmlns:r="http://schemas.openxmlformats.org/officeDocument/2006/relationships" xmlns:m="http://schemas.openxmlformats.org/officeDocument/2006/math" xmlns:v="urn:schemas-microsoft-com:vml" xmlns:wp14="http://schemas.microsoft.com/office/word/2010/wordprocessingDrawing" xmlns:wp="http://schemas.openxmlformats.org/drawingml/2006/wordprocessingDrawing" xmlns:w10="urn:schemas-microsoft-com:office:word" xmlns:w="http://schemas.openxmlformats.org/wordprocessingml/2006/main" xmlns:w14="http://schemas.microsoft.com/office/word/2010/wordml" xmlns:w15="http://schemas.microsoft.com/office/word/2012/wordml" xmlns:w16cex="http://schemas.microsoft.com/office/word/2018/wordml/cex" xmlns:w16cid="http://schemas.microsoft.com/office/word/2016/wordml/cid" xmlns:w16="http://schemas.microsoft.com/office/word/2018/wordml" xmlns:w16sdtdh="http://schemas.microsoft.com/office/word/2020/wordml/sdtdatahash" xmlns:w16se="http://schemas.microsoft.com/office/word/2015/wordml/symex" xmlns:wpg="http://schemas.microsoft.com/office/word/2010/wordprocessingGroup" xmlns:wpi="http://schemas.microsoft.com/office/word/2010/wordprocessingInk" xmlns:wne="http://schemas.microsoft.com/office/word/2006/wordml" xmlns:wps="http://schemas.microsoft.com/office/word/2010/wordprocessingShape" mc:Ignorable="w14 w15 w16se w16cid w16 w16cex w16sdtdh wp14">
+<w:footnotes xmlns:wpc="http://schemas.microsoft.com/office/word/2010/wordprocessingCanvas" xmlns:cx="http://schemas.microsoft.com/office/drawing/2014/chartex" xmlns:cx1="http://schemas.microsoft.com/office/drawing/2015/9/8/chartex" xmlns:cx2="http://schemas.microsoft.com/office/drawing/2015/10/21/chartex" xmlns:cx3="http://schemas.microsoft.com/office/drawing/2016/5/9/chartex" xmlns:cx4="http://schemas.microsoft.com/office/drawing/2016/5/10/chartex" xmlns:cx5="http://schemas.microsoft.com/office/drawing/2016/5/11/chartex" xmlns:cx6="http://schemas.microsoft.com/office/drawing/2016/5/12/chartex" xmlns:cx7="http://schemas.microsoft.com/office/drawing/2016/5/13/chartex" xmlns:cx8="http://schemas.microsoft.com/office/drawing/2016/5/14/chartex" xmlns:mc="http://schemas.openxmlformats.org/markup-compatibility/2006" xmlns:aink="http://schemas.microsoft.com/office/drawing/2016/ink" xmlns:am3d="http://schemas.microsoft.com/office/drawing/2017/model3d" xmlns:o="urn:schemas-microsoft-com:office:office" xmlns:r="http://schemas.openxmlformats.org/officeDocument/2006/relationships" xmlns:m="http://schemas.openxmlformats.org/officeDocument/2006/math" xmlns:v="urn:schemas-microsoft-com:vml" xmlns:wp14="http://schemas.microsoft.com/office/word/2010/wordprocessingDrawing" xmlns:wp="http://schemas.openxmlformats.org/drawingml/2006/wordprocessingDrawing" xmlns:w10="urn:schemas-microsoft-com:office:word" xmlns:w="http://schemas.openxmlformats.org/wordprocessingml/2006/main" xmlns:w14="http://schemas.microsoft.com/office/word/2010/wordml" xmlns:w15="http://schemas.microsoft.com/office/word/2012/wordml" xmlns:w16cex="http://schemas.microsoft.com/office/word/2018/wordml/cex" xmlns:w16cid="http://schemas.microsoft.com/office/word/2016/wordml/cid" xmlns:w16="http://schemas.microsoft.com/office/word/2018/wordml" xmlns:w16se="http://schemas.microsoft.com/office/word/2015/wordml/symex" xmlns:wpg="http://schemas.microsoft.com/office/word/2010/wordprocessingGroup" xmlns:wpi="http://schemas.microsoft.com/office/word/2010/wordprocessingInk" xmlns:wne="http://schemas.microsoft.com/office/word/2006/wordml" xmlns:wps="http://schemas.microsoft.com/office/word/2010/wordprocessingShape" mc:Ignorable="w14 w15 w16se w16cid w16 w16cex wp14">
   <w:footnote w:type="separator" w:id="-1">
     <w:p>
       <w:pPr>
@@ -22813,7 +22952,7 @@
 </file>
 
 <file path=word/numbering.xml><?xml version="1.0" encoding="utf-8"?>
-<w:numbering xmlns:wpc="http://schemas.microsoft.com/office/word/2010/wordprocessingCanvas" xmlns:cx="http://schemas.microsoft.com/office/drawing/2014/chartex" xmlns:cx1="http://schemas.microsoft.com/office/drawing/2015/9/8/chartex" xmlns:cx2="http://schemas.microsoft.com/office/drawing/2015/10/21/chartex" xmlns:cx3="http://schemas.microsoft.com/office/drawing/2016/5/9/chartex" xmlns:cx4="http://schemas.microsoft.com/office/drawing/2016/5/10/chartex" xmlns:cx5="http://schemas.microsoft.com/office/drawing/2016/5/11/chartex" xmlns:cx6="http://schemas.microsoft.com/office/drawing/2016/5/12/chartex" xmlns:cx7="http://schemas.microsoft.com/office/drawing/2016/5/13/chartex" xmlns:cx8="http://schemas.microsoft.com/office/drawing/2016/5/14/chartex" xmlns:mc="http://schemas.openxmlformats.org/markup-compatibility/2006" xmlns:aink="http://schemas.microsoft.com/office/drawing/2016/ink" xmlns:am3d="http://schemas.microsoft.com/office/drawing/2017/model3d" xmlns:o="urn:schemas-microsoft-com:office:office" xmlns:r="http://schemas.openxmlformats.org/officeDocument/2006/relationships" xmlns:m="http://schemas.openxmlformats.org/officeDocument/2006/math" xmlns:v="urn:schemas-microsoft-com:vml" xmlns:wp14="http://schemas.microsoft.com/office/word/2010/wordprocessingDrawing" xmlns:wp="http://schemas.openxmlformats.org/drawingml/2006/wordprocessingDrawing" xmlns:w10="urn:schemas-microsoft-com:office:word" xmlns:w="http://schemas.openxmlformats.org/wordprocessingml/2006/main" xmlns:w14="http://schemas.microsoft.com/office/word/2010/wordml" xmlns:w15="http://schemas.microsoft.com/office/word/2012/wordml" xmlns:w16cex="http://schemas.microsoft.com/office/word/2018/wordml/cex" xmlns:w16cid="http://schemas.microsoft.com/office/word/2016/wordml/cid" xmlns:w16="http://schemas.microsoft.com/office/word/2018/wordml" xmlns:w16sdtdh="http://schemas.microsoft.com/office/word/2020/wordml/sdtdatahash" xmlns:w16se="http://schemas.microsoft.com/office/word/2015/wordml/symex" xmlns:wpg="http://schemas.microsoft.com/office/word/2010/wordprocessingGroup" xmlns:wpi="http://schemas.microsoft.com/office/word/2010/wordprocessingInk" xmlns:wne="http://schemas.microsoft.com/office/word/2006/wordml" xmlns:wps="http://schemas.microsoft.com/office/word/2010/wordprocessingShape" mc:Ignorable="w14 w15 w16se w16cid w16 w16cex w16sdtdh wp14">
+<w:numbering xmlns:wpc="http://schemas.microsoft.com/office/word/2010/wordprocessingCanvas" xmlns:cx="http://schemas.microsoft.com/office/drawing/2014/chartex" xmlns:cx1="http://schemas.microsoft.com/office/drawing/2015/9/8/chartex" xmlns:cx2="http://schemas.microsoft.com/office/drawing/2015/10/21/chartex" xmlns:cx3="http://schemas.microsoft.com/office/drawing/2016/5/9/chartex" xmlns:cx4="http://schemas.microsoft.com/office/drawing/2016/5/10/chartex" xmlns:cx5="http://schemas.microsoft.com/office/drawing/2016/5/11/chartex" xmlns:cx6="http://schemas.microsoft.com/office/drawing/2016/5/12/chartex" xmlns:cx7="http://schemas.microsoft.com/office/drawing/2016/5/13/chartex" xmlns:cx8="http://schemas.microsoft.com/office/drawing/2016/5/14/chartex" xmlns:mc="http://schemas.openxmlformats.org/markup-compatibility/2006" xmlns:aink="http://schemas.microsoft.com/office/drawing/2016/ink" xmlns:am3d="http://schemas.microsoft.com/office/drawing/2017/model3d" xmlns:o="urn:schemas-microsoft-com:office:office" xmlns:r="http://schemas.openxmlformats.org/officeDocument/2006/relationships" xmlns:m="http://schemas.openxmlformats.org/officeDocument/2006/math" xmlns:v="urn:schemas-microsoft-com:vml" xmlns:wp14="http://schemas.microsoft.com/office/word/2010/wordprocessingDrawing" xmlns:wp="http://schemas.openxmlformats.org/drawingml/2006/wordprocessingDrawing" xmlns:w10="urn:schemas-microsoft-com:office:word" xmlns:w="http://schemas.openxmlformats.org/wordprocessingml/2006/main" xmlns:w14="http://schemas.microsoft.com/office/word/2010/wordml" xmlns:w15="http://schemas.microsoft.com/office/word/2012/wordml" xmlns:w16cex="http://schemas.microsoft.com/office/word/2018/wordml/cex" xmlns:w16cid="http://schemas.microsoft.com/office/word/2016/wordml/cid" xmlns:w16="http://schemas.microsoft.com/office/word/2018/wordml" xmlns:w16se="http://schemas.microsoft.com/office/word/2015/wordml/symex" xmlns:wpg="http://schemas.microsoft.com/office/word/2010/wordprocessingGroup" xmlns:wpi="http://schemas.microsoft.com/office/word/2010/wordprocessingInk" xmlns:wne="http://schemas.microsoft.com/office/word/2006/wordml" xmlns:wps="http://schemas.microsoft.com/office/word/2010/wordprocessingShape" mc:Ignorable="w14 w15 w16se w16cid w16 w16cex wp14">
   <w:abstractNum w:abstractNumId="0" w15:restartNumberingAfterBreak="0">
     <w:nsid w:val="04154444"/>
     <w:multiLevelType w:val="hybridMultilevel"/>
@@ -23750,7 +23889,7 @@
 </file>
 
 <file path=word/styles.xml><?xml version="1.0" encoding="utf-8"?>
-<w:styles xmlns:mc="http://schemas.openxmlformats.org/markup-compatibility/2006" xmlns:r="http://schemas.openxmlformats.org/officeDocument/2006/relationships" xmlns:w="http://schemas.openxmlformats.org/wordprocessingml/2006/main" xmlns:w14="http://schemas.microsoft.com/office/word/2010/wordml" xmlns:w15="http://schemas.microsoft.com/office/word/2012/wordml" xmlns:w16cex="http://schemas.microsoft.com/office/word/2018/wordml/cex" xmlns:w16cid="http://schemas.microsoft.com/office/word/2016/wordml/cid" xmlns:w16="http://schemas.microsoft.com/office/word/2018/wordml" xmlns:w16sdtdh="http://schemas.microsoft.com/office/word/2020/wordml/sdtdatahash" xmlns:w16se="http://schemas.microsoft.com/office/word/2015/wordml/symex" mc:Ignorable="w14 w15 w16se w16cid w16 w16cex w16sdtdh">
+<w:styles xmlns:mc="http://schemas.openxmlformats.org/markup-compatibility/2006" xmlns:r="http://schemas.openxmlformats.org/officeDocument/2006/relationships" xmlns:w="http://schemas.openxmlformats.org/wordprocessingml/2006/main" xmlns:w14="http://schemas.microsoft.com/office/word/2010/wordml" xmlns:w15="http://schemas.microsoft.com/office/word/2012/wordml" xmlns:w16cex="http://schemas.microsoft.com/office/word/2018/wordml/cex" xmlns:w16cid="http://schemas.microsoft.com/office/word/2016/wordml/cid" xmlns:w16="http://schemas.microsoft.com/office/word/2018/wordml" xmlns:w16se="http://schemas.microsoft.com/office/word/2015/wordml/symex" mc:Ignorable="w14 w15 w16se w16cid w16 w16cex">
   <w:docDefaults>
     <w:rPrDefault>
       <w:rPr>

</xml_diff>